<commit_message>
Final Draft from Rajat
</commit_message>
<xml_diff>
--- a/final_report.docx
+++ b/final_report.docx
@@ -7,13 +7,31 @@
         <w:pStyle w:val="Title"/>
       </w:pPr>
       <w:r>
-        <w:t>An Analysis of Salary of People and</w:t>
-      </w:r>
-      <w:r>
-        <w:t xml:space="preserve"> its correlation to</w:t>
-      </w:r>
-      <w:r>
-        <w:t xml:space="preserve"> Age They First Started to Code</w:t>
+        <w:t xml:space="preserve">An Analysis of </w:t>
+      </w:r>
+      <w:r>
+        <w:t>Total Compensation</w:t>
+      </w:r>
+      <w:r>
+        <w:t xml:space="preserve"> of People and</w:t>
+      </w:r>
+      <w:r>
+        <w:t xml:space="preserve"> its </w:t>
+      </w:r>
+      <w:r>
+        <w:t>C</w:t>
+      </w:r>
+      <w:r>
+        <w:t>orrelation to</w:t>
+      </w:r>
+      <w:r>
+        <w:t xml:space="preserve"> Age </w:t>
+      </w:r>
+      <w:r>
+        <w:t>t</w:t>
+      </w:r>
+      <w:r>
+        <w:t>hey First Started to Code</w:t>
       </w:r>
     </w:p>
     <w:p>
@@ -81,6 +99,11 @@
     </w:p>
     <w:p>
       <w:pPr>
+        <w:pStyle w:val="Author"/>
+      </w:pPr>
+    </w:p>
+    <w:p>
+      <w:pPr>
         <w:pStyle w:val="Date"/>
       </w:pPr>
       <w:r>
@@ -166,7 +189,21 @@
           <w:sz w:val="18"/>
           <w:szCs w:val="18"/>
         </w:rPr>
-        <w:t xml:space="preserve"> This study asks, if there is any co-relation between the age the individual first started to code and their total yearly income?</w:t>
+        <w:t xml:space="preserve"> This study asks if there is any co</w:t>
+      </w:r>
+      <w:r>
+        <w:rPr>
+          <w:sz w:val="18"/>
+          <w:szCs w:val="18"/>
+        </w:rPr>
+        <w:t>r</w:t>
+      </w:r>
+      <w:r>
+        <w:rPr>
+          <w:sz w:val="18"/>
+          <w:szCs w:val="18"/>
+        </w:rPr>
+        <w:t>relation between the age the individual first started to code and their total yearly income?</w:t>
       </w:r>
     </w:p>
     <w:p>
@@ -190,27 +227,41 @@
           <w:sz w:val="18"/>
           <w:szCs w:val="18"/>
         </w:rPr>
-        <w:t xml:space="preserve"> We analyzed the reported total annual compensation of people (in USD) of thousands of respondents of stack overflow developer survey 202</w:t>
+        <w:t xml:space="preserve"> We analyzed the reported total annual compensation of people (in USD) of thousands of respondents of </w:t>
       </w:r>
       <w:r>
         <w:rPr>
           <w:sz w:val="18"/>
           <w:szCs w:val="18"/>
         </w:rPr>
-        <w:t>0</w:t>
+        <w:t xml:space="preserve">the </w:t>
       </w:r>
       <w:r>
         <w:rPr>
           <w:sz w:val="18"/>
           <w:szCs w:val="18"/>
         </w:rPr>
-        <w:t>.</w:t>
+        <w:t>stack overflow developer survey 202</w:t>
       </w:r>
       <w:r>
         <w:rPr>
           <w:sz w:val="18"/>
           <w:szCs w:val="18"/>
         </w:rPr>
+        <w:t>0</w:t>
+      </w:r>
+      <w:r>
+        <w:rPr>
+          <w:sz w:val="18"/>
+          <w:szCs w:val="18"/>
+        </w:rPr>
+        <w:t>.</w:t>
+      </w:r>
+      <w:r>
+        <w:rPr>
+          <w:sz w:val="18"/>
+          <w:szCs w:val="18"/>
+        </w:rPr>
         <w:t xml:space="preserve"> </w:t>
       </w:r>
     </w:p>
@@ -235,107 +286,79 @@
           <w:sz w:val="18"/>
           <w:szCs w:val="18"/>
         </w:rPr>
-        <w:t xml:space="preserve"> We expected to see the developers who started to code early to be paid higher than the </w:t>
+        <w:t xml:space="preserve"> We expected to see the</w:t>
       </w:r>
       <w:r>
         <w:rPr>
           <w:sz w:val="18"/>
           <w:szCs w:val="18"/>
         </w:rPr>
-        <w:t>other developers who started to code late in their life</w:t>
+        <w:t xml:space="preserve"> relation of </w:t>
       </w:r>
       <w:r>
         <w:rPr>
           <w:sz w:val="18"/>
           <w:szCs w:val="18"/>
         </w:rPr>
-        <w:t xml:space="preserve"> and</w:t>
+        <w:t xml:space="preserve">the </w:t>
       </w:r>
       <w:r>
         <w:rPr>
           <w:sz w:val="18"/>
           <w:szCs w:val="18"/>
         </w:rPr>
-        <w:t xml:space="preserve"> our </w:t>
+        <w:t>age of the developer when they started to code to influence their net income but after analyzing the dataset, we found no strong relationship between these factors</w:t>
       </w:r>
       <w:r>
         <w:rPr>
           <w:sz w:val="18"/>
           <w:szCs w:val="18"/>
         </w:rPr>
-        <w:t>a</w:t>
-      </w:r>
-      <w:r>
+        <w:t>.</w:t>
+      </w:r>
+    </w:p>
+    <w:p>
+      <w:pPr>
+        <w:pStyle w:val="Abstract"/>
+        <w:spacing w:before="0" w:after="120"/>
         <w:rPr>
           <w:sz w:val="18"/>
           <w:szCs w:val="18"/>
         </w:rPr>
-        <w:t xml:space="preserve">nalysis </w:t>
-      </w:r>
+      </w:pPr>
       <w:r>
         <w:rPr>
           <w:sz w:val="18"/>
           <w:szCs w:val="18"/>
         </w:rPr>
-        <w:t>supports this claim</w:t>
+        <w:t xml:space="preserve">Conclusion: The results suggest that </w:t>
       </w:r>
       <w:r>
         <w:rPr>
           <w:sz w:val="18"/>
           <w:szCs w:val="18"/>
         </w:rPr>
-        <w:t>.</w:t>
-      </w:r>
-    </w:p>
-    <w:p>
-      <w:pPr>
-        <w:pStyle w:val="Abstract"/>
-        <w:spacing w:before="0" w:after="120"/>
+        <w:t xml:space="preserve">there is </w:t>
+      </w:r>
+      <w:r>
         <w:rPr>
           <w:sz w:val="18"/>
           <w:szCs w:val="18"/>
         </w:rPr>
-      </w:pPr>
+        <w:t>no</w:t>
+      </w:r>
       <w:r>
         <w:rPr>
           <w:sz w:val="18"/>
           <w:szCs w:val="18"/>
         </w:rPr>
-        <w:t xml:space="preserve">Conclusion: The results suggest that </w:t>
+        <w:t xml:space="preserve"> correlation between the age the individual first started to code and their total annual compensation</w:t>
       </w:r>
       <w:r>
         <w:rPr>
           <w:sz w:val="18"/>
           <w:szCs w:val="18"/>
         </w:rPr>
-        <w:t xml:space="preserve">there is </w:t>
-      </w:r>
-      <w:r>
-        <w:rPr>
-          <w:sz w:val="18"/>
-          <w:szCs w:val="18"/>
-        </w:rPr>
-        <w:t>a</w:t>
-      </w:r>
-      <w:r>
-        <w:rPr>
-          <w:sz w:val="18"/>
-          <w:szCs w:val="18"/>
-        </w:rPr>
-        <w:t xml:space="preserve"> solid correlation between the age the individual first started to code and their total annual compensation</w:t>
-      </w:r>
-      <w:r>
-        <w:rPr>
-          <w:sz w:val="18"/>
-          <w:szCs w:val="18"/>
-        </w:rPr>
-        <w:t xml:space="preserve"> since it effects the experience level of the individual</w:t>
-      </w:r>
-      <w:r>
-        <w:rPr>
-          <w:sz w:val="18"/>
-          <w:szCs w:val="18"/>
-        </w:rPr>
         <w:t>.</w:t>
       </w:r>
     </w:p>
@@ -353,7 +376,13 @@
         <w:pStyle w:val="BodyText"/>
       </w:pPr>
       <w:r>
-        <w:t xml:space="preserve">The cash rewards paid to the employees in exchange of their services is </w:t>
+        <w:t xml:space="preserve">The cash rewards paid to the employees in exchange </w:t>
+      </w:r>
+      <w:r>
+        <w:t>for</w:t>
+      </w:r>
+      <w:r>
+        <w:t xml:space="preserve"> their services is </w:t>
       </w:r>
       <w:r>
         <w:t>called</w:t>
@@ -392,7 +421,7 @@
         </w:sdtContent>
       </w:sdt>
       <w:r>
-        <w:t xml:space="preserve">. It is a common </w:t>
+        <w:t xml:space="preserve">. It is common </w:t>
       </w:r>
       <w:r>
         <w:t xml:space="preserve">to </w:t>
@@ -589,12 +618,18 @@
         <w:t xml:space="preserve"> </w:t>
       </w:r>
       <w:r>
-        <w:t>There is correlation between total compensation and age first started to code.</w:t>
-      </w:r>
-    </w:p>
-    <w:p>
-      <w:pPr>
-        <w:pStyle w:val="FirstParagraph"/>
+        <w:t xml:space="preserve">There is </w:t>
+      </w:r>
+      <w:r>
+        <w:t xml:space="preserve">a </w:t>
+      </w:r>
+      <w:r>
+        <w:t>correlation between total compensation and age first started to code.</w:t>
+      </w:r>
+    </w:p>
+    <w:p>
+      <w:pPr>
+        <w:pStyle w:val="BodyText"/>
       </w:pPr>
       <w:r>
         <w:t>The data set we used is “Stack Overflow Developer Survey 2020”. It is the largest public survey participated by developers all around the world</w:t>
@@ -636,23 +671,40 @@
         <w:t>.</w:t>
       </w:r>
       <w:r>
-        <w:t xml:space="preserve"> In 2020 65000 participants took part on this survey and we choose this year’s data as there was a column which gave the data about the annual total compensation of each participant in USD and </w:t>
+        <w:t xml:space="preserve"> In 2020 65000 participants took part </w:t>
+      </w:r>
+      <w:r>
+        <w:t>i</w:t>
+      </w:r>
+      <w:r>
+        <w:t xml:space="preserve">n this survey and we choose this year’s data as there was a column </w:t>
+      </w:r>
+      <w:r>
+        <w:t>that</w:t>
+      </w:r>
+      <w:r>
+        <w:t xml:space="preserve"> gave the data </w:t>
+      </w:r>
+      <w:r>
+        <w:lastRenderedPageBreak/>
+        <w:t xml:space="preserve">about the annual total compensation of each participant in USD and </w:t>
       </w:r>
       <w:r>
         <w:t>a</w:t>
       </w:r>
       <w:r>
-        <w:t xml:space="preserve"> column which indicated at what age they first started to code.</w:t>
-      </w:r>
-    </w:p>
-    <w:p>
-      <w:pPr>
-        <w:pStyle w:val="FirstParagraph"/>
-      </w:pPr>
-    </w:p>
-    <w:p>
-      <w:pPr>
-        <w:pStyle w:val="FirstParagraph"/>
+        <w:t xml:space="preserve"> column </w:t>
+      </w:r>
+      <w:r>
+        <w:t>that</w:t>
+      </w:r>
+      <w:r>
+        <w:t xml:space="preserve"> indicated at what age they first started to code.</w:t>
+      </w:r>
+    </w:p>
+    <w:p>
+      <w:pPr>
+        <w:pStyle w:val="BodyText"/>
       </w:pPr>
       <w:r>
         <w:t>The URL of the dataset is: “</w:t>
@@ -672,23 +724,18 @@
     </w:p>
     <w:p>
       <w:pPr>
-        <w:pStyle w:val="FirstParagraph"/>
-      </w:pPr>
-      <w:r>
-        <w:t xml:space="preserve">Results: We </w:t>
-      </w:r>
-      <w:r>
-        <w:t xml:space="preserve">plotted the points of each surveyor according to their age first started to code and their total compensation and found that the trend line was slightly slanted towards higher compensation of the individuals claiming to start to code early on their life </w:t>
-      </w:r>
-    </w:p>
-    <w:p>
-      <w:pPr>
-        <w:pStyle w:val="FirstParagraph"/>
-      </w:pPr>
-    </w:p>
-    <w:p>
-      <w:pPr>
-        <w:pStyle w:val="FirstParagraph"/>
+        <w:pStyle w:val="BodyText"/>
+      </w:pPr>
+      <w:r>
+        <w:t xml:space="preserve">Results: </w:t>
+      </w:r>
+      <w:r>
+        <w:t xml:space="preserve">The results are discussed more in detail after the Visualization and Analysis phase where the plots and results point out to have no statistical significance between these variables. </w:t>
+      </w:r>
+    </w:p>
+    <w:p>
+      <w:pPr>
+        <w:pStyle w:val="BodyText"/>
       </w:pPr>
       <w:r>
         <w:t>In t</w:t>
@@ -712,7 +759,7 @@
         <w:t xml:space="preserve"> </w:t>
       </w:r>
       <w:r>
-        <w:t>a visual view of the data, followed by a statistical analysis</w:t>
+        <w:t>a visual view of the data, followed by statistical analysis</w:t>
       </w:r>
       <w:r>
         <w:t xml:space="preserve">, and end the report with </w:t>
@@ -782,27 +829,14 @@
       <w:r>
         <w:t xml:space="preserve">Figure </w:t>
       </w:r>
-      <w:r>
-        <w:fldChar w:fldCharType="begin"/>
-      </w:r>
-      <w:r>
-        <w:instrText xml:space="preserve"> SEQ Figure \* ARABIC </w:instrText>
-      </w:r>
-      <w:r>
-        <w:fldChar w:fldCharType="separate"/>
-      </w:r>
-      <w:r>
-        <w:rPr>
-          <w:noProof/>
-        </w:rPr>
-        <w:t>1</w:t>
-      </w:r>
-      <w:r>
-        <w:rPr>
-          <w:noProof/>
-        </w:rPr>
-        <w:fldChar w:fldCharType="end"/>
-      </w:r>
+      <w:fldSimple w:instr=" SEQ Figure \* ARABIC ">
+        <w:r>
+          <w:rPr>
+            <w:noProof/>
+          </w:rPr>
+          <w:t>1</w:t>
+        </w:r>
+      </w:fldSimple>
       <w:r>
         <w:t>: The official stack overflow Developer survey overview</w:t>
       </w:r>
@@ -868,7 +902,7 @@
     </w:p>
     <w:p>
       <w:pPr>
-        <w:pStyle w:val="DefinitionTerm"/>
+        <w:pStyle w:val="Heading1"/>
       </w:pPr>
       <w:r>
         <w:lastRenderedPageBreak/>
@@ -880,22 +914,10 @@
     </w:p>
     <w:p>
       <w:pPr>
-        <w:pStyle w:val="FirstParagraph"/>
-      </w:pPr>
-      <w:r>
-        <w:t xml:space="preserve">The dataset used for this study comprises </w:t>
-      </w:r>
-      <w:r>
-        <w:t>of 64,461 rows</w:t>
-      </w:r>
-      <w:r>
-        <w:t xml:space="preserve"> (entry of each respondent)</w:t>
-      </w:r>
-      <w:r>
-        <w:t xml:space="preserve"> and 62 columns</w:t>
-      </w:r>
-      <w:r>
-        <w:t xml:space="preserve"> (different data points of each </w:t>
+        <w:pStyle w:val="BodyText"/>
+      </w:pPr>
+      <w:r>
+        <w:t xml:space="preserve">The dataset used for this study comprises 64,461 rows (entry of each respondent) and 62 columns (different data points of each </w:t>
       </w:r>
       <w:r>
         <w:t>respondent</w:t>
@@ -922,10 +944,10 @@
           <w:color w:val="FF0000"/>
         </w:rPr>
         <w:drawing>
-          <wp:inline distT="0" distB="0" distL="0" distR="0" wp14:anchorId="06B66995" wp14:editId="6560156A">
-            <wp:extent cx="5510679" cy="5497286"/>
+          <wp:inline distT="0" distB="0" distL="0" distR="0" wp14:anchorId="06B66995" wp14:editId="35451448">
+            <wp:extent cx="4627418" cy="4610791"/>
             <wp:effectExtent l="0" t="0" r="0" b="0"/>
-            <wp:docPr id="1" name="Picture 1" descr="Scatter chart&#10;&#10;Description automatically generated"/>
+            <wp:docPr id="1" name="Picture 1"/>
             <wp:cNvGraphicFramePr>
               <a:graphicFrameLocks xmlns:a="http://schemas.openxmlformats.org/drawingml/2006/main" noChangeAspect="1"/>
             </wp:cNvGraphicFramePr>
@@ -933,11 +955,17 @@
               <a:graphicData uri="http://schemas.openxmlformats.org/drawingml/2006/picture">
                 <pic:pic xmlns:pic="http://schemas.openxmlformats.org/drawingml/2006/picture">
                   <pic:nvPicPr>
-                    <pic:cNvPr id="1" name="Picture 1" descr="Scatter chart&#10;&#10;Description automatically generated"/>
+                    <pic:cNvPr id="1" name="Picture 1"/>
                     <pic:cNvPicPr/>
                   </pic:nvPicPr>
                   <pic:blipFill>
-                    <a:blip r:embed="rId10"/>
+                    <a:blip r:embed="rId10">
+                      <a:extLst>
+                        <a:ext uri="{28A0092B-C50C-407E-A947-70E740481C1C}">
+                          <a14:useLocalDpi xmlns:a14="http://schemas.microsoft.com/office/drawing/2010/main" val="0"/>
+                        </a:ext>
+                      </a:extLst>
+                    </a:blip>
                     <a:stretch>
                       <a:fillRect/>
                     </a:stretch>
@@ -945,7 +973,7 @@
                   <pic:spPr>
                     <a:xfrm>
                       <a:off x="0" y="0"/>
-                      <a:ext cx="5546239" cy="5532760"/>
+                      <a:ext cx="4631648" cy="4615006"/>
                     </a:xfrm>
                     <a:prstGeom prst="rect">
                       <a:avLst/>
@@ -966,27 +994,14 @@
       <w:r>
         <w:t xml:space="preserve">Figure </w:t>
       </w:r>
-      <w:r>
-        <w:fldChar w:fldCharType="begin"/>
-      </w:r>
-      <w:r>
-        <w:instrText xml:space="preserve"> SEQ Figure \* ARABIC </w:instrText>
-      </w:r>
-      <w:r>
-        <w:fldChar w:fldCharType="separate"/>
-      </w:r>
-      <w:r>
-        <w:rPr>
-          <w:noProof/>
-        </w:rPr>
-        <w:t>2</w:t>
-      </w:r>
-      <w:r>
-        <w:rPr>
-          <w:noProof/>
-        </w:rPr>
-        <w:fldChar w:fldCharType="end"/>
-      </w:r>
+      <w:fldSimple w:instr=" SEQ Figure \* ARABIC ">
+        <w:r>
+          <w:rPr>
+            <w:noProof/>
+          </w:rPr>
+          <w:t>2</w:t>
+        </w:r>
+      </w:fldSimple>
       <w:r>
         <w:t>: Age First Started to code vs Total compensation graph with trend</w:t>
       </w:r>
@@ -998,7 +1013,7 @@
     </w:p>
     <w:p>
       <w:pPr>
-        <w:pStyle w:val="FirstParagraph"/>
+        <w:pStyle w:val="BodyText"/>
       </w:pPr>
       <w:r>
         <w:t xml:space="preserve">Figure 2 plots </w:t>
@@ -1013,16 +1028,46 @@
         <w:t>everyone</w:t>
       </w:r>
       <w:r>
-        <w:t xml:space="preserve"> as a single point in a graph with horizontal distance from the left suggesting the age the individual first started to code and the vertical distance from the bottom depicting their total compensation. The Red</w:t>
-      </w:r>
-      <w:r>
-        <w:t xml:space="preserve"> </w:t>
-      </w:r>
-      <w:r>
-        <w:t xml:space="preserve">line highlights </w:t>
-      </w:r>
-      <w:r>
-        <w:t>the Trend to describe more clearly what is happening in the graph. It appears that the trend line is higher at the left and gradually declines at the right suggesting that the people who started to code early has relatively more total compensation from those who started coding later in their life.</w:t>
+        <w:t xml:space="preserve"> as a single point in a graph with horizontal distance from the left suggesting the age the individual first started to code and the vertical distance from the bottom depicting their total compensation. The Redline highlights </w:t>
+      </w:r>
+      <w:r>
+        <w:t xml:space="preserve">the Trend to describe more clearly what is happening in the graph. It appears that the trend line is higher at the </w:t>
+      </w:r>
+      <w:r>
+        <w:t>right</w:t>
+      </w:r>
+      <w:r>
+        <w:t xml:space="preserve"> and gradually declines at the </w:t>
+      </w:r>
+      <w:r>
+        <w:t>left</w:t>
+      </w:r>
+      <w:r>
+        <w:t xml:space="preserve"> suggesting that the people who started to code early has relatively </w:t>
+      </w:r>
+      <w:r>
+        <w:t>less</w:t>
+      </w:r>
+      <w:r>
+        <w:t xml:space="preserve"> total compensation </w:t>
+      </w:r>
+      <w:r>
+        <w:t>than</w:t>
+      </w:r>
+      <w:r>
+        <w:t xml:space="preserve"> those who started coding later in their life.</w:t>
+      </w:r>
+      <w:r>
+        <w:t xml:space="preserve"> It is quite unusual to see </w:t>
+      </w:r>
+      <w:r>
+        <w:t xml:space="preserve">a </w:t>
+      </w:r>
+      <w:r>
+        <w:t>large percentage of people starting to code after 40 years and earning more than the younger ones.</w:t>
+      </w:r>
+      <w:r>
+        <w:t xml:space="preserve"> The diagram also shows that there are a certain group of people who started to learn coding a lot earlier (roughly from age 3-13) who are earning a lot compared to the other demographic. </w:t>
       </w:r>
     </w:p>
     <w:p>
@@ -1035,78 +1080,73 @@
       <w:pPr>
         <w:pStyle w:val="FirstParagraph"/>
         <w:keepNext/>
-      </w:pPr>
-      <w:r>
-        <w:rPr>
-          <w:color w:val="FF0000"/>
-        </w:rPr>
-        <w:object w:dxaOrig="10032" w:dyaOrig="10020" w14:anchorId="1826745F">
-          <v:shapetype id="_x0000_t75" coordsize="21600,21600" o:spt="75" o:preferrelative="t" path="m@4@5l@4@11@9@11@9@5xe" filled="f" stroked="f">
-            <v:stroke joinstyle="miter"/>
-            <v:formulas>
-              <v:f eqn="if lineDrawn pixelLineWidth 0"/>
-              <v:f eqn="sum @0 1 0"/>
-              <v:f eqn="sum 0 0 @1"/>
-              <v:f eqn="prod @2 1 2"/>
-              <v:f eqn="prod @3 21600 pixelWidth"/>
-              <v:f eqn="prod @3 21600 pixelHeight"/>
-              <v:f eqn="sum @0 0 1"/>
-              <v:f eqn="prod @6 1 2"/>
-              <v:f eqn="prod @7 21600 pixelWidth"/>
-              <v:f eqn="sum @8 21600 0"/>
-              <v:f eqn="prod @7 21600 pixelHeight"/>
-              <v:f eqn="sum @10 21600 0"/>
-            </v:formulas>
-            <v:path o:extrusionok="f" gradientshapeok="t" o:connecttype="rect"/>
-            <o:lock v:ext="edit" aspectratio="t"/>
-          </v:shapetype>
-          <v:shape id="_x0000_i1025" type="#_x0000_t75" style="width:6in;height:431.4pt" o:ole="">
-            <v:imagedata r:id="rId11" o:title=""/>
-          </v:shape>
-          <o:OLEObject Type="Embed" ProgID="Paint.Picture" ShapeID="_x0000_i1025" DrawAspect="Content" ObjectID="_1703414805" r:id="rId12"/>
-        </w:object>
+        <w:jc w:val="center"/>
+      </w:pPr>
+      <w:r>
+        <w:lastRenderedPageBreak/>
+        <w:drawing>
+          <wp:inline distT="0" distB="0" distL="0" distR="0" wp14:anchorId="24ECBB04" wp14:editId="6743AA80">
+            <wp:extent cx="4260273" cy="4198637"/>
+            <wp:effectExtent l="0" t="0" r="0" b="0"/>
+            <wp:docPr id="4" name="Picture 4" descr="Graphical user interface&#10;&#10;Description automatically generated with low confidence"/>
+            <wp:cNvGraphicFramePr>
+              <a:graphicFrameLocks xmlns:a="http://schemas.openxmlformats.org/drawingml/2006/main" noChangeAspect="1"/>
+            </wp:cNvGraphicFramePr>
+            <a:graphic xmlns:a="http://schemas.openxmlformats.org/drawingml/2006/main">
+              <a:graphicData uri="http://schemas.openxmlformats.org/drawingml/2006/picture">
+                <pic:pic xmlns:pic="http://schemas.openxmlformats.org/drawingml/2006/picture">
+                  <pic:nvPicPr>
+                    <pic:cNvPr id="4" name="Picture 4" descr="Graphical user interface&#10;&#10;Description automatically generated with low confidence"/>
+                    <pic:cNvPicPr/>
+                  </pic:nvPicPr>
+                  <pic:blipFill>
+                    <a:blip r:embed="rId11"/>
+                    <a:stretch>
+                      <a:fillRect/>
+                    </a:stretch>
+                  </pic:blipFill>
+                  <pic:spPr>
+                    <a:xfrm>
+                      <a:off x="0" y="0"/>
+                      <a:ext cx="4267304" cy="4205566"/>
+                    </a:xfrm>
+                    <a:prstGeom prst="rect">
+                      <a:avLst/>
+                    </a:prstGeom>
+                  </pic:spPr>
+                </pic:pic>
+              </a:graphicData>
+            </a:graphic>
+          </wp:inline>
+        </w:drawing>
       </w:r>
     </w:p>
     <w:p>
       <w:pPr>
         <w:pStyle w:val="Caption"/>
+        <w:jc w:val="center"/>
         <w:rPr>
           <w:i w:val="0"/>
-          <w:iCs/>
-          <w:color w:val="FF0000"/>
         </w:rPr>
       </w:pPr>
       <w:r>
         <w:t xml:space="preserve">Figure </w:t>
       </w:r>
-      <w:r>
-        <w:fldChar w:fldCharType="begin"/>
-      </w:r>
-      <w:r>
-        <w:instrText xml:space="preserve"> SEQ Figure \* ARABIC </w:instrText>
-      </w:r>
-      <w:r>
-        <w:fldChar w:fldCharType="separate"/>
-      </w:r>
-      <w:r>
-        <w:rPr>
-          <w:noProof/>
-        </w:rPr>
-        <w:t>3</w:t>
-      </w:r>
-      <w:r>
-        <w:rPr>
-          <w:noProof/>
-        </w:rPr>
-        <w:fldChar w:fldCharType="end"/>
-      </w:r>
+      <w:fldSimple w:instr=" SEQ Figure \* ARABIC ">
+        <w:r>
+          <w:rPr>
+            <w:noProof/>
+          </w:rPr>
+          <w:t>3</w:t>
+        </w:r>
+      </w:fldSimple>
       <w:r>
         <w:t>: Frequency Distribution of the Total compensation</w:t>
       </w:r>
     </w:p>
     <w:p>
       <w:pPr>
-        <w:pStyle w:val="FirstParagraph"/>
+        <w:pStyle w:val="BodyText"/>
       </w:pPr>
       <w:bookmarkStart w:id="2" w:name="analysis"/>
       <w:bookmarkEnd w:id="1"/>
@@ -1149,6 +1189,38 @@
       <w:r>
         <w:t>.</w:t>
       </w:r>
+      <w:r>
+        <w:t xml:space="preserve"> We can see that most of the respondents have compensation on the lower end. There </w:t>
+      </w:r>
+      <w:r>
+        <w:t>is</w:t>
+      </w:r>
+      <w:r>
+        <w:t xml:space="preserve"> some </w:t>
+      </w:r>
+      <w:r>
+        <w:t>increase in frequencies at the 1-</w:t>
+      </w:r>
+      <w:proofErr w:type="gramStart"/>
+      <w:r>
+        <w:t>million and 2-million dollar</w:t>
+      </w:r>
+      <w:proofErr w:type="gramEnd"/>
+      <w:r>
+        <w:t xml:space="preserve"> mark but </w:t>
+      </w:r>
+      <w:r>
+        <w:t>most of</w:t>
+      </w:r>
+      <w:r>
+        <w:t xml:space="preserve"> the developers reported total compensation of </w:t>
+      </w:r>
+      <w:r>
+        <w:t>fewer</w:t>
+      </w:r>
+      <w:r>
+        <w:t xml:space="preserve"> than 500,000 dollars per annum.</w:t>
+      </w:r>
     </w:p>
     <w:p>
       <w:pPr>
@@ -1161,44 +1233,380 @@
     <w:p>
       <w:pPr>
         <w:pStyle w:val="Heading1"/>
-        <w:rPr>
-          <w:color w:val="FF0000"/>
-        </w:rPr>
-      </w:pPr>
-      <w:r>
-        <w:rPr>
-          <w:color w:val="FF0000"/>
-        </w:rPr>
+      </w:pPr>
+      <w:r>
         <w:lastRenderedPageBreak/>
         <w:t>Analysis</w:t>
       </w:r>
     </w:p>
     <w:p>
       <w:pPr>
-        <w:pStyle w:val="FirstParagraph"/>
-        <w:rPr>
+        <w:pStyle w:val="Heading1"/>
+        <w:jc w:val="center"/>
+      </w:pPr>
+      <w:r>
+        <w:rPr>
+          <w:noProof/>
           <w:color w:val="FF0000"/>
         </w:rPr>
-      </w:pPr>
-      <w:r>
+        <w:drawing>
+          <wp:inline distT="0" distB="0" distL="0" distR="0" wp14:anchorId="2A386FC1" wp14:editId="07B7DA12">
+            <wp:extent cx="4557357" cy="2853517"/>
+            <wp:effectExtent l="0" t="0" r="0" b="0"/>
+            <wp:docPr id="7" name="Picture 7"/>
+            <wp:cNvGraphicFramePr>
+              <a:graphicFrameLocks xmlns:a="http://schemas.openxmlformats.org/drawingml/2006/main" noChangeAspect="1"/>
+            </wp:cNvGraphicFramePr>
+            <a:graphic xmlns:a="http://schemas.openxmlformats.org/drawingml/2006/main">
+              <a:graphicData uri="http://schemas.openxmlformats.org/drawingml/2006/picture">
+                <pic:pic xmlns:pic="http://schemas.openxmlformats.org/drawingml/2006/picture">
+                  <pic:nvPicPr>
+                    <pic:cNvPr id="7" name="Picture 7"/>
+                    <pic:cNvPicPr>
+                      <a:picLocks noChangeAspect="1" noChangeArrowheads="1"/>
+                    </pic:cNvPicPr>
+                  </pic:nvPicPr>
+                  <pic:blipFill rotWithShape="1">
+                    <a:blip r:embed="rId12">
+                      <a:extLst>
+                        <a:ext uri="{28A0092B-C50C-407E-A947-70E740481C1C}">
+                          <a14:useLocalDpi xmlns:a14="http://schemas.microsoft.com/office/drawing/2010/main" val="0"/>
+                        </a:ext>
+                      </a:extLst>
+                    </a:blip>
+                    <a:srcRect l="8134" t="11714" r="8248" b="11694"/>
+                    <a:stretch/>
+                  </pic:blipFill>
+                  <pic:spPr bwMode="auto">
+                    <a:xfrm>
+                      <a:off x="0" y="0"/>
+                      <a:ext cx="4558400" cy="2854170"/>
+                    </a:xfrm>
+                    <a:prstGeom prst="rect">
+                      <a:avLst/>
+                    </a:prstGeom>
+                    <a:noFill/>
+                    <a:ln>
+                      <a:noFill/>
+                    </a:ln>
+                    <a:extLst>
+                      <a:ext uri="{53640926-AAD7-44D8-BBD7-CCE9431645EC}">
+                        <a14:shadowObscured xmlns:a14="http://schemas.microsoft.com/office/drawing/2010/main"/>
+                      </a:ext>
+                    </a:extLst>
+                  </pic:spPr>
+                </pic:pic>
+              </a:graphicData>
+            </a:graphic>
+          </wp:inline>
+        </w:drawing>
+      </w:r>
+    </w:p>
+    <w:p>
+      <w:pPr>
+        <w:pStyle w:val="Caption"/>
+        <w:jc w:val="center"/>
+        <w:rPr>
+          <w:color w:val="FF0000"/>
+        </w:rPr>
+      </w:pPr>
+      <w:r>
+        <w:t xml:space="preserve">Figure </w:t>
+      </w:r>
+      <w:fldSimple w:instr=" SEQ Figure \* ARABIC ">
+        <w:r>
+          <w:rPr>
+            <w:noProof/>
+          </w:rPr>
+          <w:t>4</w:t>
+        </w:r>
+      </w:fldSimple>
+      <w:r>
+        <w:t xml:space="preserve">: Output of the </w:t>
+      </w:r>
+      <w:proofErr w:type="gramStart"/>
+      <w:r>
+        <w:t>analysis.R</w:t>
+      </w:r>
+      <w:proofErr w:type="gramEnd"/>
+      <w:r>
+        <w:t xml:space="preserve"> file</w:t>
+      </w:r>
+    </w:p>
+    <w:p>
+      <w:pPr>
+        <w:pStyle w:val="BodyText"/>
+      </w:pPr>
+      <w:r>
+        <w:t xml:space="preserve">Figure 3 clearly shows that the total compensation is not normally distributed, so we used the spearman function provided by R statistical to test the correlation </w:t>
+      </w:r>
+      <w:sdt>
+        <w:sdtPr>
+          <w:id w:val="832342379"/>
+          <w:citation/>
+        </w:sdtPr>
+        <w:sdtContent>
+          <w:r>
+            <w:fldChar w:fldCharType="begin"/>
+          </w:r>
+          <w:r>
+            <w:instrText xml:space="preserve">CITATION Lun18 \l 1033 </w:instrText>
+          </w:r>
+          <w:r>
+            <w:fldChar w:fldCharType="separate"/>
+          </w:r>
+          <w:r>
+            <w:rPr>
+              <w:noProof/>
+            </w:rPr>
+            <w:t>(Lund Research Ltd, 2018)</w:t>
+          </w:r>
+          <w:r>
+            <w:fldChar w:fldCharType="end"/>
+          </w:r>
+        </w:sdtContent>
+      </w:sdt>
+      <w:sdt>
+        <w:sdtPr>
+          <w:id w:val="905119011"/>
+          <w:citation/>
+        </w:sdtPr>
+        <w:sdtContent>
+          <w:r>
+            <w:fldChar w:fldCharType="begin"/>
+          </w:r>
+          <w:r>
+            <w:instrText xml:space="preserve"> CITATION RCo21 \l 1033 </w:instrText>
+          </w:r>
+          <w:r>
+            <w:fldChar w:fldCharType="separate"/>
+          </w:r>
+          <w:r>
+            <w:rPr>
+              <w:noProof/>
+            </w:rPr>
+            <w:t xml:space="preserve"> </w:t>
+          </w:r>
+          <w:r>
+            <w:rPr>
+              <w:noProof/>
+            </w:rPr>
+            <w:t>(R Core Team, 2021)</w:t>
+          </w:r>
+          <w:r>
+            <w:fldChar w:fldCharType="end"/>
+          </w:r>
+        </w:sdtContent>
+      </w:sdt>
+      <w:r>
+        <w:t>.</w:t>
+      </w:r>
+      <w:r>
+        <w:t xml:space="preserve"> This test performs a spearman test</w:t>
+      </w:r>
+      <w:r>
+        <w:t xml:space="preserve"> </w:t>
+      </w:r>
+      <w:r>
+        <w:t xml:space="preserve">which evaluates the </w:t>
+      </w:r>
+      <w:r>
+        <w:t>monotonic relationship between two continuous or ordinal variables</w:t>
+      </w:r>
+      <w:r>
+        <w:t xml:space="preserve"> to figure out if there is any relation between these two discrete variables</w:t>
+      </w:r>
+      <w:r>
+        <w:t xml:space="preserve"> </w:t>
+      </w:r>
+      <w:sdt>
+        <w:sdtPr>
+          <w:id w:val="-2037807453"/>
+          <w:citation/>
+        </w:sdtPr>
+        <w:sdtContent>
+          <w:r>
+            <w:fldChar w:fldCharType="begin"/>
+          </w:r>
+          <w:r>
+            <w:instrText xml:space="preserve"> CITATION Spe04 \l 1033 </w:instrText>
+          </w:r>
+          <w:r>
+            <w:fldChar w:fldCharType="separate"/>
+          </w:r>
+          <w:r>
+            <w:rPr>
+              <w:noProof/>
+            </w:rPr>
+            <w:t>(Spearman, 1904)</w:t>
+          </w:r>
+          <w:r>
+            <w:fldChar w:fldCharType="end"/>
+          </w:r>
+        </w:sdtContent>
+      </w:sdt>
+      <w:r>
+        <w:t xml:space="preserve">. Comparing the change of total compensation </w:t>
+      </w:r>
+      <w:r>
+        <w:t>concerning</w:t>
+      </w:r>
+      <w:r>
+        <w:t xml:space="preserve"> the</w:t>
+      </w:r>
+      <w:r>
+        <w:t xml:space="preserve">ir age. </w:t>
+      </w:r>
+    </w:p>
+    <w:p>
+      <w:pPr>
+        <w:pStyle w:val="BodyText"/>
+      </w:pPr>
+      <w:r>
+        <w:t>From Figure 4 we can see that the s-value is huge</w:t>
+      </w:r>
+      <w:r>
+        <w:t xml:space="preserve"> (7.544e+12)</w:t>
+      </w:r>
+      <w:r>
+        <w:t>, and the p-value is extremely small</w:t>
+      </w:r>
+      <w:r>
+        <w:t xml:space="preserve"> (2.2e-16)</w:t>
+      </w:r>
+      <w:r>
+        <w:t>. The big S value suggests the variance in the data itself while the p</w:t>
+      </w:r>
+      <w:r>
+        <w:t>-</w:t>
+      </w:r>
+      <w:r>
+        <w:t>value expresses the degree of change on both variables and conveys a relation</w:t>
+      </w:r>
+      <w:r>
+        <w:t>ship</w:t>
+      </w:r>
+      <w:r>
+        <w:t xml:space="preserve"> between the variables </w:t>
+      </w:r>
+      <w:sdt>
+        <w:sdtPr>
+          <w:id w:val="-301008527"/>
+          <w:citation/>
+        </w:sdtPr>
+        <w:sdtContent>
+          <w:r>
+            <w:fldChar w:fldCharType="begin"/>
+          </w:r>
+          <w:r>
+            <w:instrText xml:space="preserve"> CITATION And19 \l 1033 </w:instrText>
+          </w:r>
+          <w:r>
+            <w:fldChar w:fldCharType="separate"/>
+          </w:r>
+          <w:r>
+            <w:rPr>
+              <w:noProof/>
+            </w:rPr>
+            <w:t>(Andrade, 2019)</w:t>
+          </w:r>
+          <w:r>
+            <w:fldChar w:fldCharType="end"/>
+          </w:r>
+        </w:sdtContent>
+      </w:sdt>
+      <w:r>
+        <w:t>. But in this case</w:t>
+      </w:r>
+      <w:r>
+        <w:t>,</w:t>
+      </w:r>
+      <w:r>
+        <w:t xml:space="preserve"> since </w:t>
+      </w:r>
+      <w:r>
+        <w:t xml:space="preserve">the </w:t>
+      </w:r>
+      <w:r>
+        <w:t>p-value is tiny (2.2e-16) this suggests that there is no statistical significance of these two variables</w:t>
+      </w:r>
+      <w:r>
+        <w:t xml:space="preserve">. Finally, we get the rho value which is negative and smaller than 0.1 in magnitude which means that there is no or negligible correlation between these values </w:t>
+      </w:r>
+      <w:sdt>
+        <w:sdtPr>
+          <w:id w:val="-869220446"/>
+          <w:citation/>
+        </w:sdtPr>
+        <w:sdtContent>
+          <w:r>
+            <w:fldChar w:fldCharType="begin"/>
+          </w:r>
+          <w:r>
+            <w:instrText xml:space="preserve"> CITATION Spe04 \l 1033 </w:instrText>
+          </w:r>
+          <w:r>
+            <w:fldChar w:fldCharType="separate"/>
+          </w:r>
+          <w:r>
+            <w:rPr>
+              <w:noProof/>
+            </w:rPr>
+            <w:t>(Spearman, 1904)</w:t>
+          </w:r>
+          <w:r>
+            <w:fldChar w:fldCharType="end"/>
+          </w:r>
+        </w:sdtContent>
+      </w:sdt>
+      <w:r>
+        <w:t>.</w:t>
+      </w:r>
+    </w:p>
+    <w:p>
+      <w:pPr>
+        <w:pStyle w:val="BodyText"/>
+      </w:pPr>
+      <w:r>
+        <w:t xml:space="preserve">Thus, the </w:t>
+      </w:r>
+      <w:r>
+        <w:t xml:space="preserve">null hypothesis cannot be rejected in </w:t>
+      </w:r>
+      <w:proofErr w:type="spellStart"/>
+      <w:r>
+        <w:t>favo</w:t>
+      </w:r>
+      <w:r>
+        <w:t>u</w:t>
+      </w:r>
+      <w:r>
+        <w:t>r</w:t>
+      </w:r>
+      <w:proofErr w:type="spellEnd"/>
+      <w:r>
+        <w:t xml:space="preserve"> of the alternative hypothesis as the observed P</w:t>
+      </w:r>
+      <w:r>
+        <w:t>-</w:t>
+      </w:r>
+      <w:r>
+        <w:t xml:space="preserve">value and </w:t>
+      </w:r>
+      <w:r>
+        <w:t>rho estimates are smaller than the acceptable range.</w:t>
+      </w:r>
+      <w:bookmarkStart w:id="3" w:name="conclusions"/>
+      <w:bookmarkEnd w:id="2"/>
+    </w:p>
+    <w:p>
+      <w:pPr>
+        <w:spacing w:after="0"/>
         <w:rPr>
           <w:i/>
           <w:iCs/>
           <w:color w:val="FF0000"/>
         </w:rPr>
-        <w:t>This section should describe:</w:t>
-      </w:r>
-    </w:p>
-    <w:p>
-      <w:pPr>
-        <w:pStyle w:val="Compact"/>
-        <w:numPr>
-          <w:ilvl w:val="0"/>
-          <w:numId w:val="6"/>
-        </w:numPr>
-        <w:rPr>
-          <w:color w:val="FF0000"/>
-        </w:rPr>
       </w:pPr>
       <w:r>
         <w:rPr>
@@ -1206,151 +1614,250 @@
           <w:iCs/>
           <w:color w:val="FF0000"/>
         </w:rPr>
-        <w:t xml:space="preserve">The test statistic used to answer the question, and why it is appropriate for the data. </w:t>
-      </w:r>
-      <w:r>
-        <w:rPr>
-          <w:i/>
-          <w:iCs/>
-          <w:color w:val="FF0000"/>
-        </w:rPr>
-        <w:t>You</w:t>
-      </w:r>
-      <w:r>
-        <w:rPr>
-          <w:i/>
-          <w:iCs/>
-          <w:color w:val="FF0000"/>
-        </w:rPr>
-        <w:t xml:space="preserve"> should say how your chosen test statistic is suitable for your data’s apparent distribution.</w:t>
-      </w:r>
-    </w:p>
-    <w:p>
-      <w:pPr>
-        <w:pStyle w:val="Compact"/>
-        <w:numPr>
-          <w:ilvl w:val="0"/>
-          <w:numId w:val="6"/>
-        </w:numPr>
-        <w:rPr>
-          <w:color w:val="FF0000"/>
-        </w:rPr>
-      </w:pPr>
-      <w:r>
-        <w:rPr>
-          <w:i/>
-          <w:iCs/>
-          <w:color w:val="FF0000"/>
-        </w:rPr>
-        <w:t>The value of the test statistic.</w:t>
-      </w:r>
-    </w:p>
-    <w:p>
-      <w:pPr>
-        <w:pStyle w:val="Compact"/>
-        <w:numPr>
-          <w:ilvl w:val="0"/>
-          <w:numId w:val="6"/>
-        </w:numPr>
-        <w:rPr>
-          <w:color w:val="FF0000"/>
-        </w:rPr>
-      </w:pPr>
-      <w:r>
-        <w:rPr>
-          <w:i/>
-          <w:iCs/>
-          <w:color w:val="FF0000"/>
-        </w:rPr>
-        <w:t>The p-value reported by R, and whether this value suggests the null hypothesis can be rejected in favor of the alternative hypothesis.</w:t>
+        <w:br w:type="page"/>
       </w:r>
     </w:p>
     <w:p>
       <w:pPr>
         <w:pStyle w:val="Heading1"/>
-        <w:rPr>
-          <w:color w:val="FF0000"/>
-        </w:rPr>
-      </w:pPr>
-      <w:bookmarkStart w:id="3" w:name="conclusions"/>
-      <w:bookmarkEnd w:id="2"/>
-      <w:r>
-        <w:rPr>
-          <w:color w:val="FF0000"/>
-        </w:rPr>
+      </w:pPr>
+      <w:r>
+        <w:lastRenderedPageBreak/>
         <w:t>Conclusions</w:t>
       </w:r>
     </w:p>
     <w:p>
       <w:pPr>
-        <w:pStyle w:val="FirstParagraph"/>
-        <w:rPr>
-          <w:color w:val="FF0000"/>
-        </w:rPr>
-      </w:pPr>
-      <w:r>
-        <w:rPr>
-          <w:i/>
-          <w:iCs/>
-          <w:color w:val="FF0000"/>
-        </w:rPr>
-        <w:t>What do the results of your analysis mean?</w:t>
-      </w:r>
-    </w:p>
-    <w:p>
-      <w:pPr>
         <w:pStyle w:val="BodyText"/>
-        <w:rPr>
-          <w:color w:val="FF0000"/>
-        </w:rPr>
-      </w:pPr>
-      <w:r>
-        <w:rPr>
-          <w:i/>
-          <w:iCs/>
-          <w:color w:val="FF0000"/>
-        </w:rPr>
-        <w:t>If you reject the null hypothesis, what does this tell you? Is the relationship causal or coincidental?</w:t>
+      </w:pPr>
+      <w:r>
+        <w:t xml:space="preserve">From the plotting of the age first code vs total compensation, we can see a lot of respondents scattered all around the chart with </w:t>
+      </w:r>
+      <w:r>
+        <w:t xml:space="preserve">a </w:t>
+      </w:r>
+      <w:r>
+        <w:t>high degree of variance in between them. The trend line seems almost parallel to the horizontal axis which was suggesting no significant correlation between these variables.</w:t>
+      </w:r>
+      <w:r>
+        <w:t xml:space="preserve"> Along which we can see three distinct groups of people in this result. </w:t>
+      </w:r>
+      <w:r>
+        <w:t>The m</w:t>
+      </w:r>
+      <w:r>
+        <w:t xml:space="preserve">ost common one </w:t>
+      </w:r>
+      <w:r>
+        <w:t>is</w:t>
+      </w:r>
+      <w:r>
+        <w:t xml:space="preserve"> the average developer who start</w:t>
+      </w:r>
+      <w:r>
+        <w:t>s</w:t>
+      </w:r>
+      <w:r>
+        <w:t xml:space="preserve"> coding from 7 to 15 who earn the average salary, </w:t>
+      </w:r>
+      <w:r>
+        <w:t>a s</w:t>
+      </w:r>
+      <w:r>
+        <w:t>ignificant number of people who started to write code over 40 years who have early coders who also earn the same average salary, and some people who started to code early and earn a lot of money.</w:t>
       </w:r>
     </w:p>
     <w:p>
       <w:pPr>
         <w:pStyle w:val="BodyText"/>
-        <w:rPr>
-          <w:i/>
-          <w:iCs/>
-          <w:color w:val="FF0000"/>
-        </w:rPr>
-      </w:pPr>
-      <w:r>
-        <w:rPr>
-          <w:i/>
-          <w:iCs/>
-          <w:color w:val="FF0000"/>
-        </w:rPr>
-        <w:t>If you do not reject the null hypothesis, does this mean the answer to your question is “no,” or does it suggest that you don’t have enough data?</w:t>
+      </w:pPr>
+      <w:r>
+        <w:t xml:space="preserve">Due to the huge boost in technology, there is a big boom in </w:t>
+      </w:r>
+      <w:r>
+        <w:t xml:space="preserve">the </w:t>
+      </w:r>
+      <w:r>
+        <w:t xml:space="preserve">technology sector which is now demanding a lot of skilled IT professionals, increasing their demand in the big tech hubs and even in rising local businesses causing their compensation to be higher </w:t>
+      </w:r>
+      <w:sdt>
+        <w:sdtPr>
+          <w:id w:val="-35282894"/>
+          <w:citation/>
+        </w:sdtPr>
+        <w:sdtContent>
+          <w:r>
+            <w:fldChar w:fldCharType="begin"/>
+          </w:r>
+          <w:r>
+            <w:instrText xml:space="preserve"> CITATION Mad11 \l 1033 </w:instrText>
+          </w:r>
+          <w:r>
+            <w:fldChar w:fldCharType="separate"/>
+          </w:r>
+          <w:r>
+            <w:rPr>
+              <w:noProof/>
+            </w:rPr>
+            <w:t>(Madhani, 2011)</w:t>
+          </w:r>
+          <w:r>
+            <w:fldChar w:fldCharType="end"/>
+          </w:r>
+        </w:sdtContent>
+      </w:sdt>
+      <w:r>
+        <w:t xml:space="preserve">. We might think that the newer generation of people might have more edge in this environment when it comes to the current opportunities in technology, but our study shows that this might not be the case. This might be because a lot of other factors comes to play than just an arbitrary factor like an age from which an individual starts to code. Job success will also depend on other essential core skills like communication, leadership, knowledge in other domains, and even </w:t>
+      </w:r>
+      <w:r>
+        <w:t xml:space="preserve">the </w:t>
+      </w:r>
+      <w:r>
+        <w:t xml:space="preserve">development of other logical skills through other factors </w:t>
+      </w:r>
+      <w:sdt>
+        <w:sdtPr>
+          <w:id w:val="-1908522201"/>
+          <w:citation/>
+        </w:sdtPr>
+        <w:sdtContent>
+          <w:r>
+            <w:fldChar w:fldCharType="begin"/>
+          </w:r>
+          <w:r>
+            <w:instrText xml:space="preserve"> CITATION Sta22 \l 1033 </w:instrText>
+          </w:r>
+          <w:r>
+            <w:fldChar w:fldCharType="separate"/>
+          </w:r>
+          <w:r>
+            <w:rPr>
+              <w:noProof/>
+            </w:rPr>
+            <w:t>(Stack Overflow, 2022)</w:t>
+          </w:r>
+          <w:r>
+            <w:fldChar w:fldCharType="end"/>
+          </w:r>
+        </w:sdtContent>
+      </w:sdt>
+      <w:r>
+        <w:t>.  As we also observed the different groups of individuals in the study, it might be better to study each of these group</w:t>
+      </w:r>
+      <w:r>
+        <w:t>s</w:t>
+      </w:r>
+      <w:r>
+        <w:t xml:space="preserve"> to get a better understanding of the relationship between the age first started to code and compensation.</w:t>
+      </w:r>
+    </w:p>
+    <w:p>
+      <w:pPr>
+        <w:pStyle w:val="BodyText"/>
+      </w:pPr>
+      <w:r>
+        <w:t>Thus, for now</w:t>
+      </w:r>
+      <w:r>
+        <w:t>,</w:t>
+      </w:r>
+      <w:r>
+        <w:t xml:space="preserve"> there is an answer for the given research question suggesting that there is no relationship between the age first starting to code and </w:t>
+      </w:r>
+      <w:r>
+        <w:t xml:space="preserve">the </w:t>
+      </w:r>
+      <w:r>
+        <w:t>total compensation of the developer. However, there are still a lot of unanswered questions which was pointed out by this study and could be further explored.</w:t>
+      </w:r>
+    </w:p>
+    <w:p>
+      <w:pPr>
+        <w:pStyle w:val="Heading1"/>
+        <w:rPr>
+          <w:sz w:val="24"/>
+          <w:szCs w:val="24"/>
+        </w:rPr>
+      </w:pPr>
+      <w:r>
+        <w:rPr>
+          <w:sz w:val="24"/>
+          <w:szCs w:val="24"/>
+        </w:rPr>
+        <w:t>Future Work</w:t>
       </w:r>
     </w:p>
     <w:p>
       <w:pPr>
         <w:spacing w:after="0"/>
         <w:rPr>
-          <w:i/>
-          <w:iCs/>
-          <w:color w:val="FF0000"/>
-        </w:rPr>
-      </w:pPr>
-      <w:r>
-        <w:rPr>
-          <w:i/>
-          <w:iCs/>
-          <w:color w:val="FF0000"/>
+          <w:b/>
+          <w:bCs/>
+        </w:rPr>
+      </w:pPr>
+      <w:bookmarkStart w:id="4" w:name="references"/>
+      <w:bookmarkEnd w:id="3"/>
+    </w:p>
+    <w:p>
+      <w:pPr>
+        <w:pStyle w:val="BodyText"/>
+      </w:pPr>
+      <w:r>
+        <w:t xml:space="preserve">The given data is massive and consists of several clusters of data </w:t>
+      </w:r>
+      <w:r>
+        <w:t>that</w:t>
+      </w:r>
+      <w:r>
+        <w:t xml:space="preserve"> should have been isolated and been looked </w:t>
+      </w:r>
+      <w:r>
+        <w:t xml:space="preserve">at </w:t>
+      </w:r>
+      <w:r>
+        <w:t xml:space="preserve">more in detail to get a more comprehensive story. After this study, it feels like the identified 3 distinct groups of people must be analyzed separately and understand the context-based background they come from. </w:t>
+      </w:r>
+    </w:p>
+    <w:p>
+      <w:pPr>
+        <w:pStyle w:val="BodyText"/>
+      </w:pPr>
+      <w:r>
+        <w:t>It seems like a better study will be inspecting the same relation but only taking the data representing the average people who start coding from the age of 5 years to 30 years and ignoring the late learners and early high earners who ha</w:t>
+      </w:r>
+      <w:r>
+        <w:t>ve</w:t>
+      </w:r>
+      <w:r>
+        <w:t xml:space="preserve"> skewed the results by a considerable degree.</w:t>
+      </w:r>
+    </w:p>
+    <w:p>
+      <w:pPr>
+        <w:pStyle w:val="BodyText"/>
+      </w:pPr>
+      <w:r>
+        <w:t>The other work which can also be done is to investigate these outlier group</w:t>
+      </w:r>
+      <w:r>
+        <w:t>s</w:t>
+      </w:r>
+      <w:r>
+        <w:t xml:space="preserve"> from the average developer and understand their context and answer the questions regarding their success from a very young age and regarding the start of coding later in their life without having any problems in their success.</w:t>
+      </w:r>
+    </w:p>
+    <w:p>
+      <w:pPr>
+        <w:spacing w:after="0"/>
+      </w:pPr>
+      <w:r>
+        <w:rPr>
+          <w:b/>
+          <w:bCs/>
         </w:rPr>
         <w:br w:type="page"/>
       </w:r>
     </w:p>
-    <w:bookmarkEnd w:id="3" w:displacedByCustomXml="next"/>
-    <w:bookmarkStart w:id="4" w:name="references" w:displacedByCustomXml="next"/>
     <w:sdt>
       <w:sdtPr>
         <w:rPr>
@@ -1406,6 +1913,62 @@
                 <w:rPr>
                   <w:noProof/>
                 </w:rPr>
+                <w:t xml:space="preserve">Andrade, C., 2019. The P Value and Statistical Significance: Misunderstandings, Explanations, Challenges, and Alternatives. </w:t>
+              </w:r>
+              <w:r>
+                <w:rPr>
+                  <w:i/>
+                  <w:iCs/>
+                  <w:noProof/>
+                </w:rPr>
+                <w:t xml:space="preserve">Indian J Psychol Med, </w:t>
+              </w:r>
+              <w:r>
+                <w:rPr>
+                  <w:noProof/>
+                </w:rPr>
+                <w:t>3(41), p. 210–215.</w:t>
+              </w:r>
+            </w:p>
+            <w:p>
+              <w:pPr>
+                <w:pStyle w:val="Bibliography"/>
+                <w:rPr>
+                  <w:noProof/>
+                </w:rPr>
+              </w:pPr>
+              <w:r>
+                <w:rPr>
+                  <w:noProof/>
+                </w:rPr>
+                <w:t xml:space="preserve">Balkin, D. B. &amp; Gomez-Mejia, . L. R., 1990. Matching Compensation and Organizational Strategies. </w:t>
+              </w:r>
+              <w:r>
+                <w:rPr>
+                  <w:i/>
+                  <w:iCs/>
+                  <w:noProof/>
+                </w:rPr>
+                <w:t xml:space="preserve">Strategic Management Journal, </w:t>
+              </w:r>
+              <w:r>
+                <w:rPr>
+                  <w:noProof/>
+                </w:rPr>
+                <w:t>Volume 11, pp. 153-169.</w:t>
+              </w:r>
+            </w:p>
+            <w:p>
+              <w:pPr>
+                <w:pStyle w:val="Bibliography"/>
+                <w:rPr>
+                  <w:noProof/>
+                </w:rPr>
+              </w:pPr>
+              <w:r>
+                <w:rPr>
+                  <w:noProof/>
+                </w:rPr>
                 <w:t xml:space="preserve">Cambridge University Press, 1995. </w:t>
               </w:r>
               <w:r>
@@ -1462,7 +2025,7 @@
                 <w:rPr>
                   <w:noProof/>
                 </w:rPr>
-                <w:t xml:space="preserve">MaRS, 2022. </w:t>
+                <w:t xml:space="preserve">Herrnstein, R. J. &amp; Murray, C., 1994. </w:t>
               </w:r>
               <w:r>
                 <w:rPr>
@@ -1470,7 +2033,35 @@
                   <w:iCs/>
                   <w:noProof/>
                 </w:rPr>
-                <w:t xml:space="preserve">Employee compensation: Salary, wages, incentives and commissions. </w:t>
+                <w:t xml:space="preserve">The Bell Curve: Intelligence and Class Structure in American Life. </w:t>
+              </w:r>
+              <w:r>
+                <w:rPr>
+                  <w:noProof/>
+                </w:rPr>
+                <w:t>s.l.:Free Press.</w:t>
+              </w:r>
+            </w:p>
+            <w:p>
+              <w:pPr>
+                <w:pStyle w:val="Bibliography"/>
+                <w:rPr>
+                  <w:noProof/>
+                </w:rPr>
+              </w:pPr>
+              <w:r>
+                <w:rPr>
+                  <w:noProof/>
+                </w:rPr>
+                <w:t xml:space="preserve">Lund Research Ltd, 2018. </w:t>
+              </w:r>
+              <w:r>
+                <w:rPr>
+                  <w:i/>
+                  <w:iCs/>
+                  <w:noProof/>
+                </w:rPr>
+                <w:t xml:space="preserve">Spearman's Rank-Order Correlation. </w:t>
               </w:r>
               <w:r>
                 <w:rPr>
@@ -1490,7 +2081,140 @@
                   <w:noProof/>
                   <w:u w:val="single"/>
                 </w:rPr>
+                <w:t>https://statistics.laerd.com/statistical-guides/spearmans-rank-order-correlation-statistical-guide.php</w:t>
+              </w:r>
+              <w:r>
+                <w:rPr>
+                  <w:noProof/>
+                </w:rPr>
+                <w:br/>
+                <w:t>[Accessed 7 January 2022].</w:t>
+              </w:r>
+            </w:p>
+            <w:p>
+              <w:pPr>
+                <w:pStyle w:val="Bibliography"/>
+                <w:rPr>
+                  <w:noProof/>
+                </w:rPr>
+              </w:pPr>
+              <w:r>
+                <w:rPr>
+                  <w:noProof/>
+                </w:rPr>
+                <w:t xml:space="preserve">Madhani, P. M., 2011. Effective Compensation Management for Competitive Advantages: Study of Indian IT Sector. </w:t>
+              </w:r>
+              <w:r>
+                <w:rPr>
+                  <w:i/>
+                  <w:iCs/>
+                  <w:noProof/>
+                </w:rPr>
+                <w:t xml:space="preserve">Journal of Science, Technology and Management, </w:t>
+              </w:r>
+              <w:r>
+                <w:rPr>
+                  <w:noProof/>
+                </w:rPr>
+                <w:t>3(4), pp. 29-42.</w:t>
+              </w:r>
+            </w:p>
+            <w:p>
+              <w:pPr>
+                <w:pStyle w:val="Bibliography"/>
+                <w:rPr>
+                  <w:noProof/>
+                </w:rPr>
+              </w:pPr>
+              <w:r>
+                <w:rPr>
+                  <w:noProof/>
+                </w:rPr>
+                <w:t xml:space="preserve">MaRS, 2022. </w:t>
+              </w:r>
+              <w:r>
+                <w:rPr>
+                  <w:i/>
+                  <w:iCs/>
+                  <w:noProof/>
+                </w:rPr>
+                <w:t xml:space="preserve">Employee compensation: Salary, wages, incentives and commissions. </w:t>
+              </w:r>
+              <w:r>
+                <w:rPr>
+                  <w:noProof/>
+                </w:rPr>
+                <w:t xml:space="preserve">[Online] </w:t>
+              </w:r>
+              <w:r>
+                <w:rPr>
+                  <w:noProof/>
+                </w:rPr>
+                <w:br/>
+                <w:t xml:space="preserve">Available at: </w:t>
+              </w:r>
+              <w:r>
+                <w:rPr>
+                  <w:noProof/>
+                  <w:u w:val="single"/>
+                </w:rPr>
                 <w:t>https://learn.marsdd.com/article/employee-compensation-salary-wages-incentives-and-commissions/</w:t>
+              </w:r>
+            </w:p>
+            <w:p>
+              <w:pPr>
+                <w:pStyle w:val="Bibliography"/>
+                <w:rPr>
+                  <w:noProof/>
+                </w:rPr>
+              </w:pPr>
+              <w:r>
+                <w:rPr>
+                  <w:noProof/>
+                </w:rPr>
+                <w:t xml:space="preserve">R Core Team, 2021. </w:t>
+              </w:r>
+              <w:r>
+                <w:rPr>
+                  <w:i/>
+                  <w:iCs/>
+                  <w:noProof/>
+                </w:rPr>
+                <w:t xml:space="preserve">R: A Language and Environment for Statistical Computing. </w:t>
+              </w:r>
+              <w:r>
+                <w:rPr>
+                  <w:noProof/>
+                </w:rPr>
+                <w:t>Vienna: R Foundation for Statistical Computing.</w:t>
+              </w:r>
+            </w:p>
+            <w:p>
+              <w:pPr>
+                <w:pStyle w:val="Bibliography"/>
+                <w:rPr>
+                  <w:noProof/>
+                </w:rPr>
+              </w:pPr>
+              <w:r>
+                <w:rPr>
+                  <w:noProof/>
+                </w:rPr>
+                <w:t xml:space="preserve">Spearman, C. E., 1904. </w:t>
+              </w:r>
+              <w:r>
+                <w:rPr>
+                  <w:i/>
+                  <w:iCs/>
+                  <w:noProof/>
+                </w:rPr>
+                <w:t xml:space="preserve">The proof and measurement of association between two things. </w:t>
+              </w:r>
+              <w:r>
+                <w:rPr>
+                  <w:noProof/>
+                </w:rPr>
+                <w:t>Toronto: Robarts - University of Toronto.</w:t>
               </w:r>
             </w:p>
             <w:p>
@@ -4123,7 +4847,7 @@
     <b:Year>2008</b:Year>
     <b:Publisher>Springer</b:Publisher>
     <b:Edition>2nd</b:Edition>
-    <b:RefOrder>5</b:RefOrder>
+    <b:RefOrder>10</b:RefOrder>
   </b:Source>
   <b:Source>
     <b:Tag>RCo21</b:Tag>
@@ -4164,11 +4888,120 @@
     <b:Publisher>Free Press</b:Publisher>
     <b:RefOrder>4</b:RefOrder>
   </b:Source>
+  <b:Source>
+    <b:Tag>Lun18</b:Tag>
+    <b:SourceType>InternetSite</b:SourceType>
+    <b:Guid>{00FABCD5-207C-42CC-BD63-0A0FC76E1806}</b:Guid>
+    <b:Author>
+      <b:Author>
+        <b:Corporate>Lund Research Ltd</b:Corporate>
+      </b:Author>
+    </b:Author>
+    <b:Title>Spearman's Rank-Order Correlation</b:Title>
+    <b:Year>2018</b:Year>
+    <b:YearAccessed>2022</b:YearAccessed>
+    <b:MonthAccessed>January</b:MonthAccessed>
+    <b:DayAccessed>7</b:DayAccessed>
+    <b:URL>https://statistics.laerd.com/statistical-guides/spearmans-rank-order-correlation-statistical-guide.php</b:URL>
+    <b:RefOrder>5</b:RefOrder>
+  </b:Source>
+  <b:Source>
+    <b:Tag>Spe04</b:Tag>
+    <b:SourceType>Book</b:SourceType>
+    <b:Guid>{65209393-139E-42DC-A672-8A666C970442}</b:Guid>
+    <b:Author>
+      <b:Author>
+        <b:NameList>
+          <b:Person>
+            <b:Last>Spearman</b:Last>
+            <b:First>Charles</b:First>
+            <b:Middle>Edward</b:Middle>
+          </b:Person>
+        </b:NameList>
+      </b:Author>
+    </b:Author>
+    <b:Title>The proof and measurement of association between two things</b:Title>
+    <b:Year>1904</b:Year>
+    <b:City>Toronto</b:City>
+    <b:Publisher>Robarts - University of Toronto</b:Publisher>
+    <b:RefOrder>7</b:RefOrder>
+  </b:Source>
+  <b:Source>
+    <b:Tag>And19</b:Tag>
+    <b:SourceType>JournalArticle</b:SourceType>
+    <b:Guid>{2913D21F-BDCA-48B9-B928-924E87431A00}</b:Guid>
+    <b:Author>
+      <b:Author>
+        <b:NameList>
+          <b:Person>
+            <b:Last>Andrade</b:Last>
+            <b:First>Chittaranjan</b:First>
+          </b:Person>
+        </b:NameList>
+      </b:Author>
+    </b:Author>
+    <b:Title>The P Value and Statistical Significance: Misunderstandings, Explanations, Challenges, and Alternatives</b:Title>
+    <b:Year>2019</b:Year>
+    <b:Pages>210–215</b:Pages>
+    <b:JournalName>Indian J Psychol Med</b:JournalName>
+    <b:Volume>3</b:Volume>
+    <b:Issue>41</b:Issue>
+    <b:RefOrder>8</b:RefOrder>
+  </b:Source>
+  <b:Source>
+    <b:Tag>Mad11</b:Tag>
+    <b:SourceType>JournalArticle</b:SourceType>
+    <b:Guid>{F74343C5-90A9-4AFE-B081-79B53382945C}</b:Guid>
+    <b:Author>
+      <b:Author>
+        <b:NameList>
+          <b:Person>
+            <b:Last>Madhani</b:Last>
+            <b:First>Pankaj</b:First>
+            <b:Middle>M.</b:Middle>
+          </b:Person>
+        </b:NameList>
+      </b:Author>
+    </b:Author>
+    <b:Title>Effective Compensation Management for Competitive Advantages: Study of Indian IT Sector</b:Title>
+    <b:JournalName>Journal of Science, Technology and Management</b:JournalName>
+    <b:Year>2011</b:Year>
+    <b:Pages>29-42</b:Pages>
+    <b:Volume>3</b:Volume>
+    <b:Issue>4</b:Issue>
+    <b:RefOrder>9</b:RefOrder>
+  </b:Source>
+  <b:Source>
+    <b:Tag>Bal90</b:Tag>
+    <b:SourceType>JournalArticle</b:SourceType>
+    <b:Guid>{3E12A827-B392-4866-AFFC-C5B5F2C8AE65}</b:Guid>
+    <b:Author>
+      <b:Author>
+        <b:NameList>
+          <b:Person>
+            <b:Last>Balkin</b:Last>
+            <b:First>David</b:First>
+            <b:Middle>B.</b:Middle>
+          </b:Person>
+          <b:Person>
+            <b:Last>Gomez-Mejia</b:Last>
+            <b:First> Luis R. </b:First>
+          </b:Person>
+        </b:NameList>
+      </b:Author>
+    </b:Author>
+    <b:Title>Matching Compensation and Organizational Strategies</b:Title>
+    <b:JournalName>Strategic Management Journal</b:JournalName>
+    <b:Year>1990</b:Year>
+    <b:Pages>153-169</b:Pages>
+    <b:Volume>11</b:Volume>
+    <b:RefOrder>11</b:RefOrder>
+  </b:Source>
 </b:Sources>
 </file>
 
 <file path=customXml/itemProps1.xml><?xml version="1.0" encoding="utf-8"?>
-<ds:datastoreItem xmlns:ds="http://schemas.openxmlformats.org/officeDocument/2006/customXml" ds:itemID="{F41589E0-9B53-4285-871E-F8A56E80C010}">
+<ds:datastoreItem xmlns:ds="http://schemas.openxmlformats.org/officeDocument/2006/customXml" ds:itemID="{5782B5C3-E2AC-45F8-A72A-3ADEB71161B1}">
   <ds:schemaRefs>
     <ds:schemaRef ds:uri="http://schemas.openxmlformats.org/officeDocument/2006/bibliography"/>
   </ds:schemaRefs>

</xml_diff>

<commit_message>
review of the final report done
</commit_message>
<xml_diff>
--- a/final_report.docx
+++ b/final_report.docx
@@ -203,7 +203,21 @@
           <w:sz w:val="18"/>
           <w:szCs w:val="18"/>
         </w:rPr>
-        <w:t>relation between the age the individual first started to code and their total yearly income?</w:t>
+        <w:t xml:space="preserve">relation between the age </w:t>
+      </w:r>
+      <w:r>
+        <w:rPr>
+          <w:sz w:val="18"/>
+          <w:szCs w:val="18"/>
+        </w:rPr>
+        <w:t>an</w:t>
+      </w:r>
+      <w:r>
+        <w:rPr>
+          <w:sz w:val="18"/>
+          <w:szCs w:val="18"/>
+        </w:rPr>
+        <w:t xml:space="preserve"> individual first started to code and their total yearly income?</w:t>
       </w:r>
     </w:p>
     <w:p>
@@ -352,7 +366,21 @@
           <w:sz w:val="18"/>
           <w:szCs w:val="18"/>
         </w:rPr>
-        <w:t xml:space="preserve"> correlation between the age the individual first started to code and their total annual compensation</w:t>
+        <w:t xml:space="preserve"> correlation between the age </w:t>
+      </w:r>
+      <w:r>
+        <w:rPr>
+          <w:sz w:val="18"/>
+          <w:szCs w:val="18"/>
+        </w:rPr>
+        <w:t>an</w:t>
+      </w:r>
+      <w:r>
+        <w:rPr>
+          <w:sz w:val="18"/>
+          <w:szCs w:val="18"/>
+        </w:rPr>
+        <w:t xml:space="preserve"> individual first started to code and their total annual compensation</w:t>
       </w:r>
       <w:r>
         <w:rPr>
@@ -536,7 +564,13 @@
         <w:t>s</w:t>
       </w:r>
       <w:r>
-        <w:t xml:space="preserve"> a correlation between total compensation and age first started to code?</w:t>
+        <w:t xml:space="preserve"> </w:t>
+      </w:r>
+      <w:r>
+        <w:t>there a</w:t>
+      </w:r>
+      <w:r>
+        <w:t xml:space="preserve"> correlation between total compensation and age first started to code?</w:t>
       </w:r>
     </w:p>
     <w:p>
@@ -671,23 +705,43 @@
         <w:t>.</w:t>
       </w:r>
       <w:r>
-        <w:t xml:space="preserve"> In 2020 65000 participants took part </w:t>
+        <w:t xml:space="preserve"> In 2020</w:t>
+      </w:r>
+      <w:r>
+        <w:t xml:space="preserve">, </w:t>
+      </w:r>
+      <w:r>
+        <w:t xml:space="preserve">65000 participants took part </w:t>
       </w:r>
       <w:r>
         <w:t>i</w:t>
       </w:r>
       <w:r>
-        <w:t xml:space="preserve">n this survey and we choose this year’s data as there was a column </w:t>
+        <w:t xml:space="preserve">n this </w:t>
+      </w:r>
+      <w:proofErr w:type="gramStart"/>
+      <w:r>
+        <w:t>survey</w:t>
+      </w:r>
+      <w:proofErr w:type="gramEnd"/>
+      <w:r>
+        <w:t xml:space="preserve"> and we </w:t>
+      </w:r>
+      <w:r>
+        <w:t>chose</w:t>
+      </w:r>
+      <w:r>
+        <w:t xml:space="preserve"> this year’s data as there was a column </w:t>
       </w:r>
       <w:r>
         <w:t>that</w:t>
       </w:r>
       <w:r>
-        <w:t xml:space="preserve"> gave the data </w:t>
+        <w:t xml:space="preserve"> gave the data about </w:t>
       </w:r>
       <w:r>
         <w:lastRenderedPageBreak/>
-        <w:t xml:space="preserve">about the annual total compensation of each participant in USD and </w:t>
+        <w:t xml:space="preserve">the annual total compensation of each participant in USD and </w:t>
       </w:r>
       <w:r>
         <w:t>a</w:t>
@@ -1028,10 +1082,22 @@
         <w:t>everyone</w:t>
       </w:r>
       <w:r>
-        <w:t xml:space="preserve"> as a single point in a graph with horizontal distance from the left suggesting the age the individual first started to code and the vertical distance from the bottom depicting their total compensation. The Redline highlights </w:t>
-      </w:r>
-      <w:r>
-        <w:t xml:space="preserve">the Trend to describe more clearly what is happening in the graph. It appears that the trend line is higher at the </w:t>
+        <w:t xml:space="preserve"> as a single point in a graph with horizontal distance from the left suggesting the age the individual first started to code and the vertical distance from the bottom depicting their total compensation. The </w:t>
+      </w:r>
+      <w:r>
+        <w:t>“red” line</w:t>
+      </w:r>
+      <w:r>
+        <w:t xml:space="preserve"> highlights </w:t>
+      </w:r>
+      <w:r>
+        <w:t xml:space="preserve">the </w:t>
+      </w:r>
+      <w:r>
+        <w:t>trend</w:t>
+      </w:r>
+      <w:r>
+        <w:t xml:space="preserve"> to describe more clearly what is happening in the graph. It appears that the trend line is higher at the </w:t>
       </w:r>
       <w:r>
         <w:t>right</w:t>
@@ -1043,7 +1109,13 @@
         <w:t>left</w:t>
       </w:r>
       <w:r>
-        <w:t xml:space="preserve"> suggesting that the people who started to code early has relatively </w:t>
+        <w:t xml:space="preserve"> suggesting that the people who started to code early </w:t>
+      </w:r>
+      <w:r>
+        <w:t>have</w:t>
+      </w:r>
+      <w:r>
+        <w:t xml:space="preserve"> relatively </w:t>
       </w:r>
       <w:r>
         <w:t>less</w:t>
@@ -1083,6 +1155,9 @@
         <w:jc w:val="center"/>
       </w:pPr>
       <w:r>
+        <w:rPr>
+          <w:noProof/>
+        </w:rPr>
         <w:lastRenderedPageBreak/>
         <w:drawing>
           <wp:inline distT="0" distB="0" distL="0" distR="0" wp14:anchorId="24ECBB04" wp14:editId="6743AA80">
@@ -1345,6 +1420,7 @@
           <w:id w:val="832342379"/>
           <w:citation/>
         </w:sdtPr>
+        <w:sdtEndPr/>
         <w:sdtContent>
           <w:r>
             <w:fldChar w:fldCharType="begin"/>
@@ -1371,6 +1447,7 @@
           <w:id w:val="905119011"/>
           <w:citation/>
         </w:sdtPr>
+        <w:sdtEndPr/>
         <w:sdtContent>
           <w:r>
             <w:fldChar w:fldCharType="begin"/>
@@ -1424,6 +1501,7 @@
           <w:id w:val="-2037807453"/>
           <w:citation/>
         </w:sdtPr>
+        <w:sdtEndPr/>
         <w:sdtContent>
           <w:r>
             <w:fldChar w:fldCharType="begin"/>
@@ -1494,6 +1572,7 @@
           <w:id w:val="-301008527"/>
           <w:citation/>
         </w:sdtPr>
+        <w:sdtEndPr/>
         <w:sdtContent>
           <w:r>
             <w:fldChar w:fldCharType="begin"/>
@@ -1538,6 +1617,7 @@
           <w:id w:val="-869220446"/>
           <w:citation/>
         </w:sdtPr>
+        <w:sdtEndPr/>
         <w:sdtContent>
           <w:r>
             <w:fldChar w:fldCharType="begin"/>
@@ -1568,10 +1648,7 @@
         <w:pStyle w:val="BodyText"/>
       </w:pPr>
       <w:r>
-        <w:t xml:space="preserve">Thus, the </w:t>
-      </w:r>
-      <w:r>
-        <w:t xml:space="preserve">null hypothesis cannot be rejected in </w:t>
+        <w:t xml:space="preserve">Thus, the null hypothesis cannot be rejected in </w:t>
       </w:r>
       <w:proofErr w:type="spellStart"/>
       <w:r>
@@ -1658,7 +1735,13 @@
         <w:t>s</w:t>
       </w:r>
       <w:r>
-        <w:t xml:space="preserve"> coding from 7 to 15 who earn the average salary, </w:t>
+        <w:t xml:space="preserve"> coding from 7 to 15 who earn</w:t>
+      </w:r>
+      <w:r>
+        <w:t>s</w:t>
+      </w:r>
+      <w:r>
+        <w:t xml:space="preserve"> the average salary, </w:t>
       </w:r>
       <w:r>
         <w:t>a s</w:t>
@@ -1685,6 +1768,7 @@
           <w:id w:val="-35282894"/>
           <w:citation/>
         </w:sdtPr>
+        <w:sdtEndPr/>
         <w:sdtContent>
           <w:r>
             <w:fldChar w:fldCharType="begin"/>
@@ -1720,6 +1804,7 @@
           <w:id w:val="-1908522201"/>
           <w:citation/>
         </w:sdtPr>
+        <w:sdtEndPr/>
         <w:sdtContent>
           <w:r>
             <w:fldChar w:fldCharType="begin"/>
@@ -1815,7 +1900,13 @@
         <w:t xml:space="preserve">at </w:t>
       </w:r>
       <w:r>
-        <w:t xml:space="preserve">more in detail to get a more comprehensive story. After this study, it feels like the identified 3 distinct groups of people must be analyzed separately and understand the context-based background they come from. </w:t>
+        <w:t xml:space="preserve">more in detail to get a more comprehensive story. After this study, it feels like the identified 3 distinct groups of people must be analyzed separately and </w:t>
+      </w:r>
+      <w:r>
+        <w:t>understand</w:t>
+      </w:r>
+      <w:r>
+        <w:t xml:space="preserve"> the context-based background they come from. </w:t>
       </w:r>
     </w:p>
     <w:p>

</xml_diff>

<commit_message>
Final Report from Rajat
</commit_message>
<xml_diff>
--- a/final_report.docx
+++ b/final_report.docx
@@ -1058,6 +1058,9 @@
       </w:fldSimple>
       <w:r>
         <w:t>: Age First Started to code vs Total compensation graph with trend</w:t>
+      </w:r>
+      <w:r>
+        <w:t xml:space="preserve"> line</w:t>
       </w:r>
     </w:p>
     <w:p>
@@ -1399,11 +1402,9 @@
       <w:r>
         <w:t xml:space="preserve">: Output of the </w:t>
       </w:r>
-      <w:proofErr w:type="gramStart"/>
       <w:r>
         <w:t>analysis.R</w:t>
       </w:r>
-      <w:proofErr w:type="gramEnd"/>
       <w:r>
         <w:t xml:space="preserve"> file</w:t>
       </w:r>
@@ -1539,6 +1540,9 @@
     <w:p>
       <w:pPr>
         <w:pStyle w:val="BodyText"/>
+        <w:rPr>
+          <w:lang w:val="en-GB"/>
+        </w:rPr>
       </w:pPr>
       <w:r>
         <w:t>From Figure 4 we can see that the s-value is huge</w:t>
@@ -1650,7 +1654,6 @@
       <w:r>
         <w:t xml:space="preserve">Thus, the null hypothesis cannot be rejected in </w:t>
       </w:r>
-      <w:proofErr w:type="spellStart"/>
       <w:r>
         <w:t>favo</w:t>
       </w:r>
@@ -1660,7 +1663,6 @@
       <w:r>
         <w:t>r</w:t>
       </w:r>
-      <w:proofErr w:type="spellEnd"/>
       <w:r>
         <w:t xml:space="preserve"> of the alternative hypothesis as the observed P</w:t>
       </w:r>
@@ -1871,15 +1873,6 @@
         </w:rPr>
         <w:t>Future Work</w:t>
       </w:r>
-    </w:p>
-    <w:p>
-      <w:pPr>
-        <w:spacing w:after="0"/>
-        <w:rPr>
-          <w:b/>
-          <w:bCs/>
-        </w:rPr>
-      </w:pPr>
       <w:bookmarkStart w:id="4" w:name="references"/>
       <w:bookmarkEnd w:id="3"/>
     </w:p>
@@ -1970,6 +1963,7 @@
         <w:p>
           <w:pPr>
             <w:pStyle w:val="Heading1"/>
+            <w:spacing w:after="240"/>
           </w:pPr>
           <w:r>
             <w:t>References</w:t>
@@ -2351,9 +2345,6 @@
               </w:r>
             </w:p>
             <w:p>
-              <w:pPr>
-                <w:ind w:left="720"/>
-              </w:pPr>
               <w:r>
                 <w:rPr>
                   <w:b/>
@@ -4226,8 +4217,10 @@
     <w:basedOn w:val="Normal"/>
     <w:link w:val="BodyTextChar"/>
     <w:qFormat/>
+    <w:rsid w:val="004D7105"/>
     <w:pPr>
       <w:spacing w:before="180" w:after="180"/>
+      <w:jc w:val="both"/>
     </w:pPr>
   </w:style>
   <w:style w:type="paragraph" w:styleId="List">
@@ -4478,11 +4471,7 @@
     <w:name w:val="Body Text Char"/>
     <w:basedOn w:val="DefaultParagraphFont"/>
     <w:link w:val="BodyText"/>
-    <w:rsid w:val="00D84165"/>
-    <w:rPr>
-      <w:color w:val="00000A"/>
-      <w:sz w:val="24"/>
-    </w:rPr>
+    <w:rsid w:val="004D7105"/>
   </w:style>
   <w:style w:type="character" w:customStyle="1" w:styleId="HeaderChar">
     <w:name w:val="Header Char"/>

</xml_diff>